<commit_message>
adds the report chapter2: Data
</commit_message>
<xml_diff>
--- a/report_insights_for_libraries.docx
+++ b/report_insights_for_libraries.docx
@@ -232,10 +232,211 @@
       <w:r>
         <w:t>Data</w:t>
       </w:r>
+    </w:p>
+    <w:p>
+      <w:pPr>
+        <w:rPr>
+          <w:color w:val="2E2E2E" w:themeColor="accent2"/>
+        </w:rPr>
+      </w:pPr>
+      <w:r>
+        <w:rPr>
+          <w:color w:val="2E2E2E" w:themeColor="accent2"/>
+        </w:rPr>
+        <w:t xml:space="preserve">   </w:t>
+      </w:r>
+      <w:proofErr w:type="gramStart"/>
+      <w:r>
+        <w:rPr>
+          <w:color w:val="2E2E2E" w:themeColor="accent2"/>
+        </w:rPr>
+        <w:t>For the purpose of</w:t>
+      </w:r>
+      <w:proofErr w:type="gramEnd"/>
+      <w:r>
+        <w:rPr>
+          <w:color w:val="2E2E2E" w:themeColor="accent2"/>
+        </w:rPr>
+        <w:t xml:space="preserve"> rediscovering the v</w:t>
+      </w:r>
+      <w:r>
+        <w:rPr>
+          <w:color w:val="2E2E2E" w:themeColor="accent2"/>
+        </w:rPr>
+        <w:t>alue or the roles of libraries, it is a go</w:t>
+      </w:r>
+      <w:r>
+        <w:rPr>
+          <w:color w:val="2E2E2E" w:themeColor="accent2"/>
+        </w:rPr>
+        <w:t xml:space="preserve">od idea to conduct UX research. However, due to the budget limitation, this report will deal with the existing data: </w:t>
+      </w:r>
+      <w:proofErr w:type="spellStart"/>
+      <w:r>
+        <w:rPr>
+          <w:color w:val="2E2E2E" w:themeColor="accent2"/>
+        </w:rPr>
+        <w:t>Foursquare’s</w:t>
+      </w:r>
+      <w:proofErr w:type="spellEnd"/>
+      <w:r>
+        <w:rPr>
+          <w:color w:val="2E2E2E" w:themeColor="accent2"/>
+        </w:rPr>
+        <w:t xml:space="preserve"> Places API provides some comments left by their users. </w:t>
+      </w:r>
+    </w:p>
+    <w:p>
+      <w:pPr>
+        <w:rPr>
+          <w:color w:val="2E2E2E" w:themeColor="accent2"/>
+        </w:rPr>
+      </w:pPr>
+      <w:r>
+        <w:rPr>
+          <w:color w:val="2E2E2E" w:themeColor="accent2"/>
+        </w:rPr>
+        <w:t xml:space="preserve">   A total of </w:t>
+      </w:r>
+      <w:r>
+        <w:rPr>
+          <w:color w:val="2E2E2E" w:themeColor="accent2"/>
+        </w:rPr>
+        <w:t>213</w:t>
+      </w:r>
+      <w:r>
+        <w:rPr>
+          <w:color w:val="2E2E2E" w:themeColor="accent2"/>
+        </w:rPr>
+        <w:t xml:space="preserve"> libraries</w:t>
+      </w:r>
+      <w:r>
+        <w:rPr>
+          <w:color w:val="2E2E2E" w:themeColor="accent2"/>
+        </w:rPr>
+        <w:t xml:space="preserve"> were</w:t>
+      </w:r>
+      <w:r>
+        <w:rPr>
+          <w:color w:val="2E2E2E" w:themeColor="accent2"/>
+        </w:rPr>
+        <w:t xml:space="preserve"> </w:t>
+      </w:r>
+      <w:r>
+        <w:rPr>
+          <w:color w:val="2E2E2E" w:themeColor="accent2"/>
+        </w:rPr>
+        <w:t>found</w:t>
+      </w:r>
+      <w:r>
+        <w:rPr>
+          <w:color w:val="2E2E2E" w:themeColor="accent2"/>
+        </w:rPr>
+        <w:t xml:space="preserve"> in the first 6 biggest cities</w:t>
+      </w:r>
+      <w:r>
+        <w:rPr>
+          <w:color w:val="2E2E2E" w:themeColor="accent2"/>
+        </w:rPr>
+        <w:t xml:space="preserve"> (London, Manchester, Birmingham, Leeds, Glasgow, Liverpool)</w:t>
+      </w:r>
+      <w:r>
+        <w:rPr>
+          <w:color w:val="2E2E2E" w:themeColor="accent2"/>
+        </w:rPr>
+        <w:t xml:space="preserve"> in the UK </w:t>
+      </w:r>
+      <w:r>
+        <w:rPr>
+          <w:color w:val="2E2E2E" w:themeColor="accent2"/>
+        </w:rPr>
+        <w:t xml:space="preserve">and 93 comments were extracted from the </w:t>
+      </w:r>
+      <w:proofErr w:type="gramStart"/>
+      <w:r>
+        <w:rPr>
+          <w:color w:val="2E2E2E" w:themeColor="accent2"/>
+        </w:rPr>
+        <w:t>above mentioned</w:t>
+      </w:r>
+      <w:proofErr w:type="gramEnd"/>
+      <w:r>
+        <w:rPr>
+          <w:color w:val="2E2E2E" w:themeColor="accent2"/>
+        </w:rPr>
+        <w:t xml:space="preserve"> API.</w:t>
+      </w:r>
+    </w:p>
+    <w:p>
+      <w:pPr>
+        <w:rPr>
+          <w:color w:val="2E2E2E" w:themeColor="accent2"/>
+        </w:rPr>
+      </w:pPr>
+      <w:r>
+        <w:rPr>
+          <w:color w:val="2E2E2E" w:themeColor="accent2"/>
+        </w:rPr>
+        <w:lastRenderedPageBreak/>
+        <w:t xml:space="preserve">   Those comments data will be </w:t>
+      </w:r>
+      <w:proofErr w:type="spellStart"/>
+      <w:r>
+        <w:rPr>
+          <w:color w:val="2E2E2E" w:themeColor="accent2"/>
+        </w:rPr>
+        <w:t>analysed</w:t>
+      </w:r>
+      <w:proofErr w:type="spellEnd"/>
+      <w:r>
+        <w:rPr>
+          <w:color w:val="2E2E2E" w:themeColor="accent2"/>
+        </w:rPr>
+        <w:t xml:space="preserve"> to gain insights on what the users liked about or what they would like to share about of the libraries.  </w:t>
+      </w:r>
+    </w:p>
+    <w:p>
+      <w:pPr>
+        <w:rPr>
+          <w:color w:val="2E2E2E" w:themeColor="accent2"/>
+        </w:rPr>
+      </w:pPr>
+      <w:r>
+        <w:rPr>
+          <w:color w:val="2E2E2E" w:themeColor="accent2"/>
+        </w:rPr>
+        <w:t xml:space="preserve">   The users’ demographic information will also be used to </w:t>
+      </w:r>
+      <w:proofErr w:type="spellStart"/>
+      <w:r>
+        <w:rPr>
+          <w:color w:val="2E2E2E" w:themeColor="accent2"/>
+        </w:rPr>
+        <w:t>analyse</w:t>
+      </w:r>
+      <w:proofErr w:type="spellEnd"/>
+      <w:r>
+        <w:rPr>
+          <w:color w:val="2E2E2E" w:themeColor="accent2"/>
+        </w:rPr>
+        <w:t xml:space="preserve"> the pattern among those users.</w:t>
+      </w:r>
+    </w:p>
+    <w:p>
+      <w:pPr>
+        <w:rPr>
+          <w:color w:val="2E2E2E" w:themeColor="accent2"/>
+        </w:rPr>
+      </w:pPr>
+      <w:r>
+        <w:rPr>
+          <w:color w:val="2E2E2E" w:themeColor="accent2"/>
+        </w:rPr>
+        <w:t xml:space="preserve">   It is noted that those comments left on the Foursquare website, which usage is limited in the UK market, do not necessarily reflect the entire user group. However, it is a good starting point of an exploratory stage, while making most of the existing data.</w:t>
+      </w:r>
       <w:bookmarkStart w:id="0" w:name="_GoBack"/>
       <w:bookmarkEnd w:id="0"/>
     </w:p>
-    <w:p/>
     <w:sectPr>
       <w:footerReference w:type="default" r:id="rId9"/>
       <w:pgSz w:w="11907" w:h="16839" w:code="9"/>
@@ -304,7 +505,7 @@
         <w:noProof/>
         <w:lang w:val="en-GB" w:bidi="en-GB"/>
       </w:rPr>
-      <w:t>0</w:t>
+      <w:t>2</w:t>
     </w:r>
     <w:r>
       <w:rPr>
@@ -1791,7 +1992,7 @@
 </file>
 
 <file path=customXml/itemProps1.xml><?xml version="1.0" encoding="utf-8"?>
-<ds:datastoreItem xmlns:ds="http://schemas.openxmlformats.org/officeDocument/2006/customXml" ds:itemID="{F963AC2B-E2B2-6A41-A533-35F14AE764BB}">
+<ds:datastoreItem xmlns:ds="http://schemas.openxmlformats.org/officeDocument/2006/customXml" ds:itemID="{37C64B52-FC6A-4C4B-A6C5-9D37526C0EEB}">
   <ds:schemaRefs>
     <ds:schemaRef ds:uri="http://schemas.openxmlformats.org/officeDocument/2006/bibliography"/>
   </ds:schemaRefs>

</xml_diff>

<commit_message>
adds modification to Report chapter2:Data
</commit_message>
<xml_diff>
--- a/report_insights_for_libraries.docx
+++ b/report_insights_for_libraries.docx
@@ -8,7 +8,7 @@
         <w:jc w:val="right"/>
       </w:pPr>
       <w:r>
-        <w:t xml:space="preserve">Nami Furukawa, Feb 2019       </w:t>
+        <w:t xml:space="preserve">Nami F, Feb 2019       </w:t>
       </w:r>
     </w:p>
     <w:p>
@@ -373,69 +373,519 @@
           <w:color w:val="2E2E2E" w:themeColor="accent2"/>
         </w:rPr>
       </w:pPr>
-      <w:r>
+    </w:p>
+    <w:p>
+      <w:pPr>
+        <w:pStyle w:val="Heading2"/>
+      </w:pPr>
+      <w:r>
+        <w:lastRenderedPageBreak/>
+        <w:t>Libraries:</w:t>
+      </w:r>
+    </w:p>
+    <w:p>
+      <w:pPr>
+        <w:pStyle w:val="Heading2"/>
+        <w:numPr>
+          <w:ilvl w:val="0"/>
+          <w:numId w:val="0"/>
+        </w:numPr>
+        <w:ind w:left="720"/>
+      </w:pPr>
+      <w:r>
+        <w:t xml:space="preserve">Setting the parameters as 5 km radius from each of the city </w:t>
+      </w:r>
+      <w:proofErr w:type="spellStart"/>
+      <w:proofErr w:type="gramStart"/>
+      <w:r>
+        <w:t>centre</w:t>
+      </w:r>
+      <w:proofErr w:type="spellEnd"/>
+      <w:r>
+        <w:t>,  a</w:t>
+      </w:r>
+      <w:proofErr w:type="gramEnd"/>
+      <w:r>
+        <w:t xml:space="preserve"> set of libraries was extracted with the features of:</w:t>
+      </w:r>
+    </w:p>
+    <w:tbl>
+      <w:tblPr>
+        <w:tblStyle w:val="TableGrid"/>
+        <w:tblW w:w="0" w:type="auto"/>
+        <w:tblInd w:w="720" w:type="dxa"/>
+        <w:tblLook w:val="04A0" w:firstRow="1" w:lastRow="0" w:firstColumn="1" w:lastColumn="0" w:noHBand="0" w:noVBand="1"/>
+      </w:tblPr>
+      <w:tblGrid>
+        <w:gridCol w:w="1882"/>
+        <w:gridCol w:w="1918"/>
+        <w:gridCol w:w="1942"/>
+        <w:gridCol w:w="1835"/>
+      </w:tblGrid>
+      <w:tr>
+        <w:tc>
+          <w:tcPr>
+            <w:tcW w:w="2074" w:type="dxa"/>
+          </w:tcPr>
+          <w:p>
+            <w:pPr>
+              <w:pStyle w:val="Heading2"/>
+              <w:numPr>
+                <w:ilvl w:val="0"/>
+                <w:numId w:val="0"/>
+              </w:numPr>
+              <w:outlineLvl w:val="1"/>
+            </w:pPr>
+            <w:r>
+              <w:t>Name</w:t>
+            </w:r>
+          </w:p>
+        </w:tc>
+        <w:tc>
+          <w:tcPr>
+            <w:tcW w:w="2074" w:type="dxa"/>
+          </w:tcPr>
+          <w:p>
+            <w:pPr>
+              <w:pStyle w:val="Heading2"/>
+              <w:numPr>
+                <w:ilvl w:val="0"/>
+                <w:numId w:val="0"/>
+              </w:numPr>
+              <w:outlineLvl w:val="1"/>
+            </w:pPr>
+            <w:r>
+              <w:t>Latitude</w:t>
+            </w:r>
+          </w:p>
+        </w:tc>
+        <w:tc>
+          <w:tcPr>
+            <w:tcW w:w="2074" w:type="dxa"/>
+          </w:tcPr>
+          <w:p>
+            <w:pPr>
+              <w:pStyle w:val="Heading2"/>
+              <w:numPr>
+                <w:ilvl w:val="0"/>
+                <w:numId w:val="0"/>
+              </w:numPr>
+              <w:outlineLvl w:val="1"/>
+            </w:pPr>
+            <w:r>
+              <w:t>Longitude</w:t>
+            </w:r>
+          </w:p>
+        </w:tc>
+        <w:tc>
+          <w:tcPr>
+            <w:tcW w:w="2075" w:type="dxa"/>
+          </w:tcPr>
+          <w:p>
+            <w:pPr>
+              <w:pStyle w:val="Heading2"/>
+              <w:numPr>
+                <w:ilvl w:val="0"/>
+                <w:numId w:val="0"/>
+              </w:numPr>
+              <w:outlineLvl w:val="1"/>
+            </w:pPr>
+            <w:r>
+              <w:t>ID</w:t>
+            </w:r>
+          </w:p>
+        </w:tc>
+      </w:tr>
+    </w:tbl>
+    <w:p>
+      <w:pPr>
+        <w:pStyle w:val="Heading2"/>
+        <w:numPr>
+          <w:ilvl w:val="0"/>
+          <w:numId w:val="0"/>
+        </w:numPr>
+        <w:ind w:left="720"/>
+      </w:pPr>
+    </w:p>
+    <w:p>
+      <w:pPr>
+        <w:pStyle w:val="Heading2"/>
+      </w:pPr>
+      <w:r>
+        <w:t>Comments:</w:t>
+      </w:r>
+      <w:r>
+        <w:t xml:space="preserve"> </w:t>
+      </w:r>
+    </w:p>
+    <w:p>
+      <w:pPr>
+        <w:pStyle w:val="Heading2"/>
+        <w:numPr>
+          <w:ilvl w:val="0"/>
+          <w:numId w:val="0"/>
+        </w:numPr>
+        <w:ind w:left="720"/>
+      </w:pPr>
+      <w:r>
+        <w:t>The</w:t>
+      </w:r>
+      <w:r>
+        <w:t xml:space="preserve"> data will be </w:t>
+      </w:r>
+      <w:proofErr w:type="spellStart"/>
+      <w:r>
+        <w:t>analysed</w:t>
+      </w:r>
+      <w:proofErr w:type="spellEnd"/>
+      <w:r>
+        <w:t xml:space="preserve"> to gain insights on what the users liked about or what they would like to share about of the libraries.  </w:t>
+      </w:r>
+      <w:r>
+        <w:t>Comments were extracted per library with the features of:</w:t>
+      </w:r>
+    </w:p>
+    <w:p>
+      <w:pPr>
+        <w:pStyle w:val="Heading2"/>
+        <w:numPr>
+          <w:ilvl w:val="0"/>
+          <w:numId w:val="0"/>
+        </w:numPr>
+        <w:ind w:left="720"/>
+      </w:pPr>
+      <w:r>
+        <w:t>The Likes /Dislikes features show the count of such vote</w:t>
+      </w:r>
+      <w:r>
+        <w:t>s</w:t>
+      </w:r>
+      <w:r>
+        <w:t xml:space="preserve"> from other users</w:t>
+      </w:r>
+      <w:r>
+        <w:t>, which</w:t>
+      </w:r>
+      <w:r>
+        <w:t xml:space="preserve"> will be used to enhance the magnitude of the comme</w:t>
+      </w:r>
+      <w:r>
+        <w:t>nts’ value.</w:t>
+      </w:r>
+    </w:p>
+    <w:tbl>
+      <w:tblPr>
+        <w:tblStyle w:val="TableGrid"/>
+        <w:tblW w:w="0" w:type="auto"/>
+        <w:tblInd w:w="720" w:type="dxa"/>
+        <w:tblLook w:val="04A0" w:firstRow="1" w:lastRow="0" w:firstColumn="1" w:lastColumn="0" w:noHBand="0" w:noVBand="1"/>
+      </w:tblPr>
+      <w:tblGrid>
+        <w:gridCol w:w="1560"/>
+        <w:gridCol w:w="1562"/>
+        <w:gridCol w:w="1449"/>
+        <w:gridCol w:w="1504"/>
+        <w:gridCol w:w="1502"/>
+      </w:tblGrid>
+      <w:tr>
+        <w:tc>
+          <w:tcPr>
+            <w:tcW w:w="1659" w:type="dxa"/>
+          </w:tcPr>
+          <w:p>
+            <w:pPr>
+              <w:pStyle w:val="Heading2"/>
+              <w:numPr>
+                <w:ilvl w:val="0"/>
+                <w:numId w:val="0"/>
+              </w:numPr>
+              <w:outlineLvl w:val="1"/>
+            </w:pPr>
+            <w:proofErr w:type="spellStart"/>
+            <w:r>
+              <w:t>Library_ID</w:t>
+            </w:r>
+            <w:proofErr w:type="spellEnd"/>
+          </w:p>
+        </w:tc>
+        <w:tc>
+          <w:tcPr>
+            <w:tcW w:w="1659" w:type="dxa"/>
+          </w:tcPr>
+          <w:p>
+            <w:pPr>
+              <w:pStyle w:val="Heading2"/>
+              <w:numPr>
+                <w:ilvl w:val="0"/>
+                <w:numId w:val="0"/>
+              </w:numPr>
+              <w:outlineLvl w:val="1"/>
+            </w:pPr>
+            <w:r>
+              <w:t>Comments</w:t>
+            </w:r>
+          </w:p>
+        </w:tc>
+        <w:tc>
+          <w:tcPr>
+            <w:tcW w:w="1659" w:type="dxa"/>
+          </w:tcPr>
+          <w:p>
+            <w:pPr>
+              <w:pStyle w:val="Heading2"/>
+              <w:numPr>
+                <w:ilvl w:val="0"/>
+                <w:numId w:val="0"/>
+              </w:numPr>
+              <w:outlineLvl w:val="1"/>
+            </w:pPr>
+            <w:r>
+              <w:t>Likes</w:t>
+            </w:r>
+          </w:p>
+        </w:tc>
+        <w:tc>
+          <w:tcPr>
+            <w:tcW w:w="1660" w:type="dxa"/>
+          </w:tcPr>
+          <w:p>
+            <w:pPr>
+              <w:pStyle w:val="Heading2"/>
+              <w:numPr>
+                <w:ilvl w:val="0"/>
+                <w:numId w:val="0"/>
+              </w:numPr>
+              <w:outlineLvl w:val="1"/>
+            </w:pPr>
+            <w:r>
+              <w:t>Dislikes</w:t>
+            </w:r>
+          </w:p>
+        </w:tc>
+        <w:tc>
+          <w:tcPr>
+            <w:tcW w:w="1660" w:type="dxa"/>
+          </w:tcPr>
+          <w:p>
+            <w:pPr>
+              <w:pStyle w:val="Heading2"/>
+              <w:numPr>
+                <w:ilvl w:val="0"/>
+                <w:numId w:val="0"/>
+              </w:numPr>
+              <w:outlineLvl w:val="1"/>
+            </w:pPr>
+            <w:proofErr w:type="spellStart"/>
+            <w:r>
+              <w:t>User_ID</w:t>
+            </w:r>
+            <w:proofErr w:type="spellEnd"/>
+          </w:p>
+        </w:tc>
+      </w:tr>
+    </w:tbl>
+    <w:p>
+      <w:pPr>
+        <w:pStyle w:val="Heading2"/>
+        <w:numPr>
+          <w:ilvl w:val="0"/>
+          <w:numId w:val="0"/>
+        </w:numPr>
+      </w:pPr>
+      <w:bookmarkStart w:id="0" w:name="_GoBack"/>
+      <w:bookmarkEnd w:id="0"/>
+    </w:p>
+    <w:p>
+      <w:pPr>
+        <w:pStyle w:val="Heading2"/>
+      </w:pPr>
+      <w:r>
+        <w:t>Users:</w:t>
+      </w:r>
+      <w:r>
+        <w:t xml:space="preserve"> </w:t>
+      </w:r>
+    </w:p>
+    <w:p>
+      <w:pPr>
+        <w:pStyle w:val="Heading2"/>
+        <w:numPr>
+          <w:ilvl w:val="0"/>
+          <w:numId w:val="0"/>
+        </w:numPr>
+        <w:ind w:left="720"/>
+      </w:pPr>
+      <w:r>
+        <w:t xml:space="preserve">The users’ information will also be used to </w:t>
+      </w:r>
+      <w:proofErr w:type="spellStart"/>
+      <w:r>
+        <w:t>analyse</w:t>
+      </w:r>
+      <w:proofErr w:type="spellEnd"/>
+      <w:r>
+        <w:t xml:space="preserve"> the pattern</w:t>
+      </w:r>
+      <w:r>
+        <w:t xml:space="preserve"> or the similarities </w:t>
+      </w:r>
+      <w:r>
+        <w:t>among those users.</w:t>
+      </w:r>
+      <w:r>
+        <w:t xml:space="preserve"> The features to be used are:</w:t>
+      </w:r>
+    </w:p>
+    <w:tbl>
+      <w:tblPr>
+        <w:tblStyle w:val="TableGrid"/>
+        <w:tblW w:w="0" w:type="auto"/>
+        <w:tblInd w:w="720" w:type="dxa"/>
+        <w:tblLook w:val="04A0" w:firstRow="1" w:lastRow="0" w:firstColumn="1" w:lastColumn="0" w:noHBand="0" w:noVBand="1"/>
+      </w:tblPr>
+      <w:tblGrid>
+        <w:gridCol w:w="1273"/>
+        <w:gridCol w:w="1261"/>
+        <w:gridCol w:w="1229"/>
+        <w:gridCol w:w="1166"/>
+        <w:gridCol w:w="1324"/>
+        <w:gridCol w:w="1324"/>
+      </w:tblGrid>
+      <w:tr>
+        <w:tc>
+          <w:tcPr>
+            <w:tcW w:w="1382" w:type="dxa"/>
+          </w:tcPr>
+          <w:p>
+            <w:pPr>
+              <w:pStyle w:val="Heading2"/>
+              <w:numPr>
+                <w:ilvl w:val="0"/>
+                <w:numId w:val="0"/>
+              </w:numPr>
+              <w:outlineLvl w:val="1"/>
+            </w:pPr>
+            <w:proofErr w:type="spellStart"/>
+            <w:r>
+              <w:t>User_ID</w:t>
+            </w:r>
+            <w:proofErr w:type="spellEnd"/>
+          </w:p>
+        </w:tc>
+        <w:tc>
+          <w:tcPr>
+            <w:tcW w:w="1383" w:type="dxa"/>
+          </w:tcPr>
+          <w:p>
+            <w:pPr>
+              <w:pStyle w:val="Heading2"/>
+              <w:numPr>
+                <w:ilvl w:val="0"/>
+                <w:numId w:val="0"/>
+              </w:numPr>
+              <w:outlineLvl w:val="1"/>
+            </w:pPr>
+            <w:r>
+              <w:t>Gender</w:t>
+            </w:r>
+          </w:p>
+        </w:tc>
+        <w:tc>
+          <w:tcPr>
+            <w:tcW w:w="1383" w:type="dxa"/>
+          </w:tcPr>
+          <w:p>
+            <w:pPr>
+              <w:pStyle w:val="Heading2"/>
+              <w:numPr>
+                <w:ilvl w:val="0"/>
+                <w:numId w:val="0"/>
+              </w:numPr>
+              <w:outlineLvl w:val="1"/>
+            </w:pPr>
+            <w:r>
+              <w:t>Home City</w:t>
+            </w:r>
+          </w:p>
+        </w:tc>
+        <w:tc>
+          <w:tcPr>
+            <w:tcW w:w="1383" w:type="dxa"/>
+          </w:tcPr>
+          <w:p>
+            <w:pPr>
+              <w:pStyle w:val="Heading2"/>
+              <w:numPr>
+                <w:ilvl w:val="0"/>
+                <w:numId w:val="0"/>
+              </w:numPr>
+              <w:outlineLvl w:val="1"/>
+            </w:pPr>
+            <w:r>
+              <w:t>Bio</w:t>
+            </w:r>
+          </w:p>
+        </w:tc>
+        <w:tc>
+          <w:tcPr>
+            <w:tcW w:w="1383" w:type="dxa"/>
+          </w:tcPr>
+          <w:p>
+            <w:pPr>
+              <w:pStyle w:val="Heading2"/>
+              <w:numPr>
+                <w:ilvl w:val="0"/>
+                <w:numId w:val="0"/>
+              </w:numPr>
+              <w:outlineLvl w:val="1"/>
+            </w:pPr>
+            <w:r>
+              <w:t>Followers</w:t>
+            </w:r>
+          </w:p>
+        </w:tc>
+        <w:tc>
+          <w:tcPr>
+            <w:tcW w:w="1383" w:type="dxa"/>
+          </w:tcPr>
+          <w:p>
+            <w:pPr>
+              <w:pStyle w:val="Heading2"/>
+              <w:numPr>
+                <w:ilvl w:val="0"/>
+                <w:numId w:val="0"/>
+              </w:numPr>
+              <w:outlineLvl w:val="1"/>
+            </w:pPr>
+            <w:r>
+              <w:t>Following</w:t>
+            </w:r>
+          </w:p>
+        </w:tc>
+      </w:tr>
+    </w:tbl>
+    <w:p>
+      <w:pPr>
+        <w:pStyle w:val="Heading2"/>
+        <w:numPr>
+          <w:ilvl w:val="0"/>
+          <w:numId w:val="0"/>
+        </w:numPr>
+        <w:ind w:left="720"/>
+      </w:pPr>
+    </w:p>
+    <w:p>
+      <w:pPr>
         <w:rPr>
           <w:color w:val="2E2E2E" w:themeColor="accent2"/>
         </w:rPr>
-        <w:lastRenderedPageBreak/>
-        <w:t xml:space="preserve">   Those comments data will be </w:t>
-      </w:r>
-      <w:proofErr w:type="spellStart"/>
+      </w:pPr>
       <w:r>
         <w:rPr>
           <w:color w:val="2E2E2E" w:themeColor="accent2"/>
         </w:rPr>
-        <w:t>analysed</w:t>
-      </w:r>
-      <w:proofErr w:type="spellEnd"/>
-      <w:r>
-        <w:rPr>
-          <w:color w:val="2E2E2E" w:themeColor="accent2"/>
-        </w:rPr>
-        <w:t xml:space="preserve"> to gain insights on what the users liked about or what they would like to share about of the libraries.  </w:t>
-      </w:r>
-    </w:p>
-    <w:p>
-      <w:pPr>
-        <w:rPr>
-          <w:color w:val="2E2E2E" w:themeColor="accent2"/>
-        </w:rPr>
-      </w:pPr>
-      <w:r>
-        <w:rPr>
-          <w:color w:val="2E2E2E" w:themeColor="accent2"/>
-        </w:rPr>
-        <w:t xml:space="preserve">   The users’ demographic information will also be used to </w:t>
-      </w:r>
-      <w:proofErr w:type="spellStart"/>
-      <w:r>
-        <w:rPr>
-          <w:color w:val="2E2E2E" w:themeColor="accent2"/>
-        </w:rPr>
-        <w:t>analyse</w:t>
-      </w:r>
-      <w:proofErr w:type="spellEnd"/>
-      <w:r>
-        <w:rPr>
-          <w:color w:val="2E2E2E" w:themeColor="accent2"/>
-        </w:rPr>
-        <w:t xml:space="preserve"> the pattern among those users.</w:t>
-      </w:r>
-    </w:p>
-    <w:p>
-      <w:pPr>
-        <w:rPr>
-          <w:color w:val="2E2E2E" w:themeColor="accent2"/>
-        </w:rPr>
-      </w:pPr>
-      <w:r>
-        <w:rPr>
-          <w:color w:val="2E2E2E" w:themeColor="accent2"/>
-        </w:rPr>
-        <w:t xml:space="preserve">   It is noted that those comments left on the Foursquare website, which usage is limited in the UK market, do not necessarily reflect the entire user group. However, it is a good starting point of an exploratory stage, while making most of the existing data.</w:t>
-      </w:r>
-      <w:bookmarkStart w:id="0" w:name="_GoBack"/>
-      <w:bookmarkEnd w:id="0"/>
+        <w:t>It is noted that those comments left on the Foursquare website, which usage is limited in the UK market, do not necessarily reflect the entire user group. However, it is a good starting point of an exploratory stage, while making most of the existing data.</w:t>
+      </w:r>
     </w:p>
     <w:sectPr>
       <w:footerReference w:type="default" r:id="rId9"/>
@@ -1723,6 +2173,32 @@
       <w:u w:val="single"/>
     </w:rPr>
   </w:style>
+  <w:style w:type="table" w:styleId="TableGrid">
+    <w:name w:val="Table Grid"/>
+    <w:basedOn w:val="TableNormal"/>
+    <w:uiPriority w:val="39"/>
+    <w:rsid w:val="00B13FA8"/>
+    <w:pPr>
+      <w:spacing w:after="0" w:line="240" w:lineRule="auto"/>
+    </w:pPr>
+    <w:tblPr>
+      <w:tblInd w:w="0" w:type="dxa"/>
+      <w:tblBorders>
+        <w:top w:val="single" w:sz="4" w:space="0" w:color="auto"/>
+        <w:left w:val="single" w:sz="4" w:space="0" w:color="auto"/>
+        <w:bottom w:val="single" w:sz="4" w:space="0" w:color="auto"/>
+        <w:right w:val="single" w:sz="4" w:space="0" w:color="auto"/>
+        <w:insideH w:val="single" w:sz="4" w:space="0" w:color="auto"/>
+        <w:insideV w:val="single" w:sz="4" w:space="0" w:color="auto"/>
+      </w:tblBorders>
+      <w:tblCellMar>
+        <w:top w:w="0" w:type="dxa"/>
+        <w:left w:w="108" w:type="dxa"/>
+        <w:bottom w:w="0" w:type="dxa"/>
+        <w:right w:w="108" w:type="dxa"/>
+      </w:tblCellMar>
+    </w:tblPr>
+  </w:style>
 </w:styles>
 </file>
 
@@ -1992,7 +2468,7 @@
 </file>
 
 <file path=customXml/itemProps1.xml><?xml version="1.0" encoding="utf-8"?>
-<ds:datastoreItem xmlns:ds="http://schemas.openxmlformats.org/officeDocument/2006/customXml" ds:itemID="{37C64B52-FC6A-4C4B-A6C5-9D37526C0EEB}">
+<ds:datastoreItem xmlns:ds="http://schemas.openxmlformats.org/officeDocument/2006/customXml" ds:itemID="{51A26F09-A6C7-EC4E-9CE5-436B50999DB6}">
   <ds:schemaRefs>
     <ds:schemaRef ds:uri="http://schemas.openxmlformats.org/officeDocument/2006/bibliography"/>
   </ds:schemaRefs>

</xml_diff>

<commit_message>
adds modification to the data collection section
</commit_message>
<xml_diff>
--- a/report_insights_for_libraries.docx
+++ b/report_insights_for_libraries.docx
@@ -198,7 +198,6 @@
       <w:r>
         <w:t xml:space="preserve">   </w:t>
       </w:r>
-      <w:proofErr w:type="gramStart"/>
       <w:r>
         <w:t>In an attempt</w:t>
       </w:r>
@@ -206,11 +205,7 @@
         <w:t xml:space="preserve"> </w:t>
       </w:r>
       <w:r>
-        <w:t>to</w:t>
-      </w:r>
-      <w:proofErr w:type="gramEnd"/>
-      <w:r>
-        <w:t xml:space="preserve"> </w:t>
+        <w:t xml:space="preserve">to </w:t>
       </w:r>
       <w:r>
         <w:t xml:space="preserve">support local authorities in drafting </w:t>
@@ -245,19 +240,11 @@
         </w:rPr>
         <w:t xml:space="preserve">   </w:t>
       </w:r>
-      <w:proofErr w:type="gramStart"/>
       <w:r>
         <w:rPr>
           <w:color w:val="2E2E2E" w:themeColor="accent2"/>
         </w:rPr>
-        <w:t>For the purpose of</w:t>
-      </w:r>
-      <w:proofErr w:type="gramEnd"/>
-      <w:r>
-        <w:rPr>
-          <w:color w:val="2E2E2E" w:themeColor="accent2"/>
-        </w:rPr>
-        <w:t xml:space="preserve"> rediscovering the v</w:t>
+        <w:t>For the purpose of rediscovering the v</w:t>
       </w:r>
       <w:r>
         <w:rPr>
@@ -269,21 +256,7 @@
         <w:rPr>
           <w:color w:val="2E2E2E" w:themeColor="accent2"/>
         </w:rPr>
-        <w:t xml:space="preserve">od idea to conduct UX research. However, due to the budget limitation, this report will deal with the existing data: </w:t>
-      </w:r>
-      <w:proofErr w:type="spellStart"/>
-      <w:r>
-        <w:rPr>
-          <w:color w:val="2E2E2E" w:themeColor="accent2"/>
-        </w:rPr>
-        <w:t>Foursquare’s</w:t>
-      </w:r>
-      <w:proofErr w:type="spellEnd"/>
-      <w:r>
-        <w:rPr>
-          <w:color w:val="2E2E2E" w:themeColor="accent2"/>
-        </w:rPr>
-        <w:t xml:space="preserve"> Places API provides some comments left by their users. </w:t>
+        <w:t xml:space="preserve">od idea to conduct UX research. However, due to the budget limitation, this report will deal with the existing data: Foursquare’s Places API provides some comments left by their users. </w:t>
       </w:r>
     </w:p>
     <w:p>
@@ -302,7 +275,7 @@
         <w:rPr>
           <w:color w:val="2E2E2E" w:themeColor="accent2"/>
         </w:rPr>
-        <w:t>213</w:t>
+        <w:t>182</w:t>
       </w:r>
       <w:r>
         <w:rPr>
@@ -350,21 +323,19 @@
         <w:rPr>
           <w:color w:val="2E2E2E" w:themeColor="accent2"/>
         </w:rPr>
-        <w:t xml:space="preserve">and 93 comments were extracted from the </w:t>
-      </w:r>
-      <w:proofErr w:type="gramStart"/>
+        <w:t xml:space="preserve">and </w:t>
+      </w:r>
       <w:r>
         <w:rPr>
           <w:color w:val="2E2E2E" w:themeColor="accent2"/>
         </w:rPr>
-        <w:t>above mentioned</w:t>
-      </w:r>
-      <w:proofErr w:type="gramEnd"/>
+        <w:t>64</w:t>
+      </w:r>
       <w:r>
         <w:rPr>
           <w:color w:val="2E2E2E" w:themeColor="accent2"/>
         </w:rPr>
-        <w:t xml:space="preserve"> API.</w:t>
+        <w:t xml:space="preserve"> comments were extracted from the above mentioned API.</w:t>
       </w:r>
     </w:p>
     <w:p>
@@ -393,20 +364,7 @@
         <w:ind w:left="720"/>
       </w:pPr>
       <w:r>
-        <w:t xml:space="preserve">Setting the parameters as 5 km radius from each of the city </w:t>
-      </w:r>
-      <w:proofErr w:type="spellStart"/>
-      <w:proofErr w:type="gramStart"/>
-      <w:r>
-        <w:t>centre</w:t>
-      </w:r>
-      <w:proofErr w:type="spellEnd"/>
-      <w:r>
-        <w:t>,  a</w:t>
-      </w:r>
-      <w:proofErr w:type="gramEnd"/>
-      <w:r>
-        <w:t xml:space="preserve"> set of libraries was extracted with the features of:</w:t>
+        <w:t>Setting the parameters as 5 km radius from each of the city centre,  a set of libraries was extracted with the features of:</w:t>
       </w:r>
     </w:p>
     <w:tbl>
@@ -531,15 +489,7 @@
         <w:t>The</w:t>
       </w:r>
       <w:r>
-        <w:t xml:space="preserve"> data will be </w:t>
-      </w:r>
-      <w:proofErr w:type="spellStart"/>
-      <w:r>
-        <w:t>analysed</w:t>
-      </w:r>
-      <w:proofErr w:type="spellEnd"/>
-      <w:r>
-        <w:t xml:space="preserve"> to gain insights on what the users liked about or what they would like to share about of the libraries.  </w:t>
+        <w:t xml:space="preserve"> data will be analysed to gain insights on what the users liked about or what they would like to share about of the libraries.  </w:t>
       </w:r>
       <w:r>
         <w:t>Comments were extracted per library with the features of:</w:t>
@@ -601,11 +551,9 @@
               </w:numPr>
               <w:outlineLvl w:val="1"/>
             </w:pPr>
-            <w:proofErr w:type="spellStart"/>
             <w:r>
               <w:t>Library_ID</w:t>
             </w:r>
-            <w:proofErr w:type="spellEnd"/>
           </w:p>
         </w:tc>
         <w:tc>
@@ -675,11 +623,9 @@
               </w:numPr>
               <w:outlineLvl w:val="1"/>
             </w:pPr>
-            <w:proofErr w:type="spellStart"/>
             <w:r>
               <w:t>User_ID</w:t>
             </w:r>
-            <w:proofErr w:type="spellEnd"/>
           </w:p>
         </w:tc>
       </w:tr>
@@ -692,8 +638,6 @@
           <w:numId w:val="0"/>
         </w:numPr>
       </w:pPr>
-      <w:bookmarkStart w:id="0" w:name="_GoBack"/>
-      <w:bookmarkEnd w:id="0"/>
     </w:p>
     <w:p>
       <w:pPr>
@@ -716,15 +660,7 @@
         <w:ind w:left="720"/>
       </w:pPr>
       <w:r>
-        <w:t xml:space="preserve">The users’ information will also be used to </w:t>
-      </w:r>
-      <w:proofErr w:type="spellStart"/>
-      <w:r>
-        <w:t>analyse</w:t>
-      </w:r>
-      <w:proofErr w:type="spellEnd"/>
-      <w:r>
-        <w:t xml:space="preserve"> the pattern</w:t>
+        <w:t>The users’ information will also be used to analyse the pattern</w:t>
       </w:r>
       <w:r>
         <w:t xml:space="preserve"> or the similarities </w:t>
@@ -748,13 +684,11 @@
         <w:gridCol w:w="1261"/>
         <w:gridCol w:w="1229"/>
         <w:gridCol w:w="1166"/>
-        <w:gridCol w:w="1324"/>
-        <w:gridCol w:w="1324"/>
       </w:tblGrid>
       <w:tr>
         <w:tc>
           <w:tcPr>
-            <w:tcW w:w="1382" w:type="dxa"/>
+            <w:tcW w:w="1273" w:type="dxa"/>
           </w:tcPr>
           <w:p>
             <w:pPr>
@@ -765,16 +699,14 @@
               </w:numPr>
               <w:outlineLvl w:val="1"/>
             </w:pPr>
-            <w:proofErr w:type="spellStart"/>
             <w:r>
               <w:t>User_ID</w:t>
             </w:r>
-            <w:proofErr w:type="spellEnd"/>
           </w:p>
         </w:tc>
         <w:tc>
           <w:tcPr>
-            <w:tcW w:w="1383" w:type="dxa"/>
+            <w:tcW w:w="1261" w:type="dxa"/>
           </w:tcPr>
           <w:p>
             <w:pPr>
@@ -792,7 +724,7 @@
         </w:tc>
         <w:tc>
           <w:tcPr>
-            <w:tcW w:w="1383" w:type="dxa"/>
+            <w:tcW w:w="1229" w:type="dxa"/>
           </w:tcPr>
           <w:p>
             <w:pPr>
@@ -810,7 +742,7 @@
         </w:tc>
         <w:tc>
           <w:tcPr>
-            <w:tcW w:w="1383" w:type="dxa"/>
+            <w:tcW w:w="1166" w:type="dxa"/>
           </w:tcPr>
           <w:p>
             <w:pPr>
@@ -826,42 +758,6 @@
             </w:r>
           </w:p>
         </w:tc>
-        <w:tc>
-          <w:tcPr>
-            <w:tcW w:w="1383" w:type="dxa"/>
-          </w:tcPr>
-          <w:p>
-            <w:pPr>
-              <w:pStyle w:val="Heading2"/>
-              <w:numPr>
-                <w:ilvl w:val="0"/>
-                <w:numId w:val="0"/>
-              </w:numPr>
-              <w:outlineLvl w:val="1"/>
-            </w:pPr>
-            <w:r>
-              <w:t>Followers</w:t>
-            </w:r>
-          </w:p>
-        </w:tc>
-        <w:tc>
-          <w:tcPr>
-            <w:tcW w:w="1383" w:type="dxa"/>
-          </w:tcPr>
-          <w:p>
-            <w:pPr>
-              <w:pStyle w:val="Heading2"/>
-              <w:numPr>
-                <w:ilvl w:val="0"/>
-                <w:numId w:val="0"/>
-              </w:numPr>
-              <w:outlineLvl w:val="1"/>
-            </w:pPr>
-            <w:r>
-              <w:t>Following</w:t>
-            </w:r>
-          </w:p>
-        </w:tc>
       </w:tr>
     </w:tbl>
     <w:p>
@@ -884,7 +780,60 @@
         <w:rPr>
           <w:color w:val="2E2E2E" w:themeColor="accent2"/>
         </w:rPr>
-        <w:t>It is noted that those comments left on the Foursquare website, which usage is limited in the UK market, do not necessarily reflect the entire user group. However, it is a good starting point of an exploratory stage, while making most of the existing data.</w:t>
+        <w:t>It is noted that those comments left on the Foursquare website, which usage is limited in the UK market, do not necessarily reflect the entire user group. However, it is a good starting point of an exploratory stage, while making most of the existing data</w:t>
+      </w:r>
+      <w:r>
+        <w:rPr>
+          <w:color w:val="2E2E2E" w:themeColor="accent2"/>
+        </w:rPr>
+        <w:t>.</w:t>
+      </w:r>
+    </w:p>
+    <w:p>
+      <w:pPr>
+        <w:pStyle w:val="Heading1"/>
+      </w:pPr>
+      <w:r>
+        <w:t>Methodology</w:t>
+      </w:r>
+      <w:r>
+        <w:t xml:space="preserve"> </w:t>
+      </w:r>
+    </w:p>
+    <w:p>
+      <w:pPr>
+        <w:pStyle w:val="Heading2"/>
+      </w:pPr>
+    </w:p>
+    <w:p>
+      <w:pPr>
+        <w:pStyle w:val="Heading1"/>
+      </w:pPr>
+      <w:r>
+        <w:t>Result</w:t>
+      </w:r>
+    </w:p>
+    <w:p>
+      <w:pPr>
+        <w:pStyle w:val="Heading2"/>
+      </w:pPr>
+      <w:bookmarkStart w:id="0" w:name="_GoBack"/>
+      <w:bookmarkEnd w:id="0"/>
+    </w:p>
+    <w:p>
+      <w:pPr>
+        <w:pStyle w:val="Heading1"/>
+      </w:pPr>
+      <w:r>
+        <w:t>Discussion</w:t>
+      </w:r>
+    </w:p>
+    <w:p>
+      <w:pPr>
+        <w:pStyle w:val="Heading1"/>
+      </w:pPr>
+      <w:r>
+        <w:t>Conclusion</w:t>
       </w:r>
     </w:p>
     <w:sectPr>
@@ -1130,7 +1079,7 @@
   <w:docDefaults>
     <w:rPrDefault>
       <w:rPr>
-        <w:rFonts w:asciiTheme="minorHAnsi" w:eastAsiaTheme="minorHAnsi" w:hAnsiTheme="minorHAnsi" w:cstheme="minorBidi"/>
+        <w:rFonts w:asciiTheme="minorHAnsi" w:eastAsiaTheme="minorEastAsia" w:hAnsiTheme="minorHAnsi" w:cstheme="minorBidi"/>
         <w:color w:val="707070" w:themeColor="accent1"/>
         <w:sz w:val="22"/>
         <w:szCs w:val="22"/>
@@ -1968,7 +1917,6 @@
       <w:contextualSpacing/>
     </w:pPr>
     <w:rPr>
-      <w:rFonts w:eastAsiaTheme="minorEastAsia"/>
       <w:i/>
       <w:spacing w:val="15"/>
       <w:sz w:val="32"/>
@@ -2468,7 +2416,7 @@
 </file>
 
 <file path=customXml/itemProps1.xml><?xml version="1.0" encoding="utf-8"?>
-<ds:datastoreItem xmlns:ds="http://schemas.openxmlformats.org/officeDocument/2006/customXml" ds:itemID="{51A26F09-A6C7-EC4E-9CE5-436B50999DB6}">
+<ds:datastoreItem xmlns:ds="http://schemas.openxmlformats.org/officeDocument/2006/customXml" ds:itemID="{625307A3-3D5F-D24E-BC5B-C68C1EAA1D24}">
   <ds:schemaRefs>
     <ds:schemaRef ds:uri="http://schemas.openxmlformats.org/officeDocument/2006/bibliography"/>
   </ds:schemaRefs>

</xml_diff>